<commit_message>
Version FR + ENGLISH
</commit_message>
<xml_diff>
--- a/Text.docx
+++ b/Text.docx
@@ -17,12 +17,29 @@
     </w:p>
     <w:p>
       <w:r>
+        <w:t>French :</w:t>
+      </w:r>
+    </w:p>
+    <w:p>
+      <w:r>
         <w:t>Développeur Full Stack passionné.</w:t>
       </w:r>
     </w:p>
     <w:p>
       <w:r>
-        <w:t xml:space="preserve">J'ai commencé comme beaucoup en autodidacte, puis j'ai pu monter en compétences grâce à une formation en développement web et mobile à l'école « Wild Code </w:t>
+        <w:t xml:space="preserve">J'ai commencé comme beaucoup en autodidacte, </w:t>
+      </w:r>
+      <w:r>
+        <w:t>avant de</w:t>
+      </w:r>
+      <w:r>
+        <w:t xml:space="preserve"> monter en compétence</w:t>
+      </w:r>
+      <w:r>
+        <w:t>s</w:t>
+      </w:r>
+      <w:r>
+        <w:t xml:space="preserve"> grâce à une formation en développement web et mobile à l'école « Wild Code </w:t>
       </w:r>
       <w:proofErr w:type="spellStart"/>
       <w:r>
@@ -44,6 +61,284 @@
       </w:r>
     </w:p>
     <w:p>
+      <w:r>
+        <w:t>English :</w:t>
+      </w:r>
+    </w:p>
+    <w:p>
+      <w:proofErr w:type="spellStart"/>
+      <w:r>
+        <w:t>Passionate</w:t>
+      </w:r>
+      <w:proofErr w:type="spellEnd"/>
+      <w:r>
+        <w:t xml:space="preserve"> Full Stack </w:t>
+      </w:r>
+      <w:proofErr w:type="spellStart"/>
+      <w:r>
+        <w:t>developer</w:t>
+      </w:r>
+      <w:proofErr w:type="spellEnd"/>
+      <w:r>
+        <w:t>.</w:t>
+      </w:r>
+    </w:p>
+    <w:p>
+      <w:r>
+        <w:t xml:space="preserve">I </w:t>
+      </w:r>
+      <w:proofErr w:type="spellStart"/>
+      <w:r>
+        <w:t>started</w:t>
+      </w:r>
+      <w:proofErr w:type="spellEnd"/>
+      <w:r>
+        <w:t xml:space="preserve"> as a self-</w:t>
+      </w:r>
+      <w:proofErr w:type="spellStart"/>
+      <w:r>
+        <w:t>taught</w:t>
+      </w:r>
+      <w:proofErr w:type="spellEnd"/>
+      <w:r>
+        <w:t xml:space="preserve"> </w:t>
+      </w:r>
+      <w:proofErr w:type="spellStart"/>
+      <w:r>
+        <w:t>student</w:t>
+      </w:r>
+      <w:proofErr w:type="spellEnd"/>
+      <w:r>
+        <w:t xml:space="preserve">, </w:t>
+      </w:r>
+      <w:proofErr w:type="spellStart"/>
+      <w:r>
+        <w:t>before</w:t>
+      </w:r>
+      <w:proofErr w:type="spellEnd"/>
+      <w:r>
+        <w:t xml:space="preserve"> </w:t>
+      </w:r>
+      <w:proofErr w:type="spellStart"/>
+      <w:r>
+        <w:t>going</w:t>
+      </w:r>
+      <w:proofErr w:type="spellEnd"/>
+      <w:r>
+        <w:t xml:space="preserve"> up in </w:t>
+      </w:r>
+      <w:proofErr w:type="spellStart"/>
+      <w:r>
+        <w:t>skills</w:t>
+      </w:r>
+      <w:proofErr w:type="spellEnd"/>
+      <w:r>
+        <w:t xml:space="preserve"> </w:t>
+      </w:r>
+      <w:proofErr w:type="spellStart"/>
+      <w:r>
+        <w:t>through</w:t>
+      </w:r>
+      <w:proofErr w:type="spellEnd"/>
+      <w:r>
+        <w:t xml:space="preserve"> a training in web and mobile </w:t>
+      </w:r>
+      <w:proofErr w:type="spellStart"/>
+      <w:r>
+        <w:t>development</w:t>
+      </w:r>
+      <w:proofErr w:type="spellEnd"/>
+      <w:r>
+        <w:t xml:space="preserve"> at the Wild Code </w:t>
+      </w:r>
+      <w:proofErr w:type="spellStart"/>
+      <w:r>
+        <w:t>School</w:t>
+      </w:r>
+      <w:proofErr w:type="spellEnd"/>
+      <w:r>
+        <w:t xml:space="preserve"> in Nantes.</w:t>
+      </w:r>
+    </w:p>
+    <w:p>
+      <w:r>
+        <w:t xml:space="preserve">Following </w:t>
+      </w:r>
+      <w:proofErr w:type="spellStart"/>
+      <w:r>
+        <w:t>this</w:t>
+      </w:r>
+      <w:proofErr w:type="spellEnd"/>
+      <w:r>
+        <w:t xml:space="preserve"> intensive training </w:t>
+      </w:r>
+      <w:proofErr w:type="spellStart"/>
+      <w:r>
+        <w:t>based</w:t>
+      </w:r>
+      <w:proofErr w:type="spellEnd"/>
+      <w:r>
+        <w:t xml:space="preserve"> on practice, I </w:t>
+      </w:r>
+      <w:proofErr w:type="spellStart"/>
+      <w:r>
+        <w:t>did</w:t>
+      </w:r>
+      <w:proofErr w:type="spellEnd"/>
+      <w:r>
+        <w:t xml:space="preserve"> an </w:t>
+      </w:r>
+      <w:proofErr w:type="spellStart"/>
+      <w:r>
+        <w:t>internship</w:t>
+      </w:r>
+      <w:proofErr w:type="spellEnd"/>
+      <w:r>
+        <w:t xml:space="preserve"> at a software </w:t>
+      </w:r>
+      <w:proofErr w:type="spellStart"/>
+      <w:r>
+        <w:t>development</w:t>
+      </w:r>
+      <w:proofErr w:type="spellEnd"/>
+      <w:r>
+        <w:t xml:space="preserve"> </w:t>
+      </w:r>
+      <w:proofErr w:type="spellStart"/>
+      <w:r>
+        <w:t>company</w:t>
+      </w:r>
+      <w:proofErr w:type="spellEnd"/>
+      <w:r>
+        <w:t xml:space="preserve"> in Poitiers, </w:t>
+      </w:r>
+      <w:proofErr w:type="spellStart"/>
+      <w:r>
+        <w:t>where</w:t>
+      </w:r>
+      <w:proofErr w:type="spellEnd"/>
+      <w:r>
+        <w:t xml:space="preserve"> I </w:t>
+      </w:r>
+      <w:proofErr w:type="spellStart"/>
+      <w:r>
+        <w:t>was</w:t>
+      </w:r>
+      <w:proofErr w:type="spellEnd"/>
+      <w:r>
+        <w:t xml:space="preserve"> able to </w:t>
+      </w:r>
+      <w:proofErr w:type="spellStart"/>
+      <w:r>
+        <w:t>consolidate</w:t>
+      </w:r>
+      <w:proofErr w:type="spellEnd"/>
+      <w:r>
+        <w:t xml:space="preserve"> and expand </w:t>
+      </w:r>
+      <w:proofErr w:type="spellStart"/>
+      <w:r>
+        <w:t>my</w:t>
+      </w:r>
+      <w:proofErr w:type="spellEnd"/>
+      <w:r>
+        <w:t xml:space="preserve"> </w:t>
+      </w:r>
+      <w:proofErr w:type="spellStart"/>
+      <w:r>
+        <w:t>knowledge</w:t>
+      </w:r>
+      <w:proofErr w:type="spellEnd"/>
+      <w:r>
+        <w:t xml:space="preserve"> in computer </w:t>
+      </w:r>
+      <w:proofErr w:type="spellStart"/>
+      <w:r>
+        <w:t>development</w:t>
+      </w:r>
+      <w:proofErr w:type="spellEnd"/>
+      <w:r>
+        <w:t>.</w:t>
+      </w:r>
+    </w:p>
+    <w:p>
+      <w:r>
+        <w:t xml:space="preserve">I </w:t>
+      </w:r>
+      <w:proofErr w:type="spellStart"/>
+      <w:r>
+        <w:t>particularly</w:t>
+      </w:r>
+      <w:proofErr w:type="spellEnd"/>
+      <w:r>
+        <w:t xml:space="preserve"> like the web and mobile, but I </w:t>
+      </w:r>
+      <w:proofErr w:type="spellStart"/>
+      <w:r>
+        <w:t>also</w:t>
+      </w:r>
+      <w:proofErr w:type="spellEnd"/>
+      <w:r>
+        <w:t xml:space="preserve"> </w:t>
+      </w:r>
+      <w:proofErr w:type="spellStart"/>
+      <w:r>
+        <w:t>did</w:t>
+      </w:r>
+      <w:proofErr w:type="spellEnd"/>
+      <w:r>
+        <w:t xml:space="preserve"> </w:t>
+      </w:r>
+      <w:proofErr w:type="spellStart"/>
+      <w:r>
+        <w:t>some</w:t>
+      </w:r>
+      <w:proofErr w:type="spellEnd"/>
+      <w:r>
+        <w:t xml:space="preserve"> </w:t>
+      </w:r>
+      <w:proofErr w:type="spellStart"/>
+      <w:r>
+        <w:t>projects</w:t>
+      </w:r>
+      <w:proofErr w:type="spellEnd"/>
+      <w:r>
+        <w:t xml:space="preserve"> in the </w:t>
+      </w:r>
+      <w:proofErr w:type="spellStart"/>
+      <w:r>
+        <w:t>industrial</w:t>
+      </w:r>
+      <w:proofErr w:type="spellEnd"/>
+      <w:r>
+        <w:t xml:space="preserve"> </w:t>
+      </w:r>
+      <w:proofErr w:type="spellStart"/>
+      <w:r>
+        <w:t>sector</w:t>
+      </w:r>
+      <w:proofErr w:type="spellEnd"/>
+      <w:r>
+        <w:t xml:space="preserve">, in </w:t>
+      </w:r>
+      <w:proofErr w:type="spellStart"/>
+      <w:r>
+        <w:t>research</w:t>
+      </w:r>
+      <w:proofErr w:type="spellEnd"/>
+      <w:r>
+        <w:t xml:space="preserve"> and </w:t>
+      </w:r>
+      <w:proofErr w:type="spellStart"/>
+      <w:r>
+        <w:t>defence</w:t>
+      </w:r>
+      <w:proofErr w:type="spellEnd"/>
+      <w:r>
+        <w:t>.</w:t>
+      </w:r>
+    </w:p>
+    <w:p>
       <w:pPr>
         <w:rPr>
           <w:u w:val="single"/>
@@ -444,6 +739,7 @@
     </w:p>
     <w:p>
       <w:r>
+        <w:lastRenderedPageBreak/>
         <w:t xml:space="preserve">It </w:t>
       </w:r>
       <w:proofErr w:type="spellStart"/>
@@ -590,7 +886,6 @@
     </w:p>
     <w:p>
       <w:r>
-        <w:lastRenderedPageBreak/>
         <w:t>Front end : React.js / Node.js</w:t>
       </w:r>
     </w:p>
@@ -1138,1324 +1433,1332 @@
         </w:rPr>
       </w:pPr>
       <w:r>
-        <w:t>French :</w:t>
-      </w:r>
-    </w:p>
-    <w:p>
-      <w:r>
-        <w:t xml:space="preserve">Le projet </w:t>
-      </w:r>
-      <w:proofErr w:type="spellStart"/>
-      <w:r>
-        <w:t>Hobbi</w:t>
-      </w:r>
-      <w:proofErr w:type="spellEnd"/>
-      <w:r>
-        <w:t xml:space="preserve"> est une application </w:t>
-      </w:r>
-      <w:r>
-        <w:t xml:space="preserve">mobile </w:t>
-      </w:r>
-      <w:r>
-        <w:t>de rencontre à travers deux axes de sélection.</w:t>
-      </w:r>
-    </w:p>
-    <w:p>
-      <w:r>
-        <w:t xml:space="preserve">Le premier axe filtre les utilisateurs selon un critère </w:t>
-      </w:r>
-      <w:r>
-        <w:t xml:space="preserve">spécifique, en </w:t>
-      </w:r>
-      <w:r>
-        <w:t xml:space="preserve">accord de non-divulgation. Il est exécuté en </w:t>
-      </w:r>
-      <w:proofErr w:type="spellStart"/>
-      <w:r>
-        <w:t>back-end</w:t>
-      </w:r>
-      <w:proofErr w:type="spellEnd"/>
-      <w:r>
-        <w:t xml:space="preserve"> </w:t>
-      </w:r>
-      <w:r>
-        <w:t xml:space="preserve">et </w:t>
-      </w:r>
-      <w:r>
-        <w:t>permet de filtrer un très grand nombre d’utilisateurs du côté serveur.</w:t>
-      </w:r>
-    </w:p>
-    <w:p>
-      <w:r>
-        <w:t xml:space="preserve">Le deuxième axe regroupe, cette fois-ci en </w:t>
-      </w:r>
-      <w:proofErr w:type="spellStart"/>
-      <w:r>
-        <w:t>front-end</w:t>
-      </w:r>
-      <w:proofErr w:type="spellEnd"/>
-      <w:r>
-        <w:t>, les utilisateurs ayant les mêmes hobbies ou intérêts.</w:t>
-      </w:r>
-    </w:p>
-    <w:p>
-      <w:r>
-        <w:t>Cette application permet donc de réaliser un</w:t>
-      </w:r>
-      <w:r>
-        <w:t>e sélection</w:t>
-      </w:r>
-      <w:r>
-        <w:t xml:space="preserve"> </w:t>
-      </w:r>
-      <w:r>
-        <w:t>précise,</w:t>
-      </w:r>
-      <w:r>
-        <w:t xml:space="preserve"> qui offre à l’utilisateur un panel de personnes correspondant aux critères souhaités, de gérer ses contacts, et d’interagir </w:t>
-      </w:r>
-      <w:r>
-        <w:t xml:space="preserve">avec eux </w:t>
-      </w:r>
-      <w:r>
-        <w:t>par messagerie instantanée.</w:t>
-      </w:r>
-    </w:p>
-    <w:p>
-      <w:r>
-        <w:t>English :</w:t>
-      </w:r>
-    </w:p>
-    <w:p>
-      <w:r>
-        <w:lastRenderedPageBreak/>
-        <w:t xml:space="preserve">The </w:t>
-      </w:r>
-      <w:proofErr w:type="spellStart"/>
-      <w:r>
-        <w:t>Hobbi</w:t>
-      </w:r>
-      <w:proofErr w:type="spellEnd"/>
-      <w:r>
-        <w:t xml:space="preserve"> </w:t>
-      </w:r>
-      <w:proofErr w:type="spellStart"/>
-      <w:r>
-        <w:t>project</w:t>
-      </w:r>
-      <w:proofErr w:type="spellEnd"/>
-      <w:r>
-        <w:t xml:space="preserve"> </w:t>
-      </w:r>
-      <w:proofErr w:type="spellStart"/>
-      <w:r>
-        <w:t>is</w:t>
-      </w:r>
-      <w:proofErr w:type="spellEnd"/>
-      <w:r>
-        <w:t xml:space="preserve"> a mobile meeting application </w:t>
-      </w:r>
-      <w:proofErr w:type="spellStart"/>
-      <w:r>
-        <w:t>through</w:t>
-      </w:r>
-      <w:proofErr w:type="spellEnd"/>
-      <w:r>
-        <w:t xml:space="preserve"> </w:t>
-      </w:r>
-      <w:proofErr w:type="spellStart"/>
-      <w:r>
-        <w:t>two</w:t>
-      </w:r>
-      <w:proofErr w:type="spellEnd"/>
-      <w:r>
-        <w:t xml:space="preserve"> </w:t>
-      </w:r>
-      <w:proofErr w:type="spellStart"/>
-      <w:r>
-        <w:t>selection</w:t>
-      </w:r>
-      <w:proofErr w:type="spellEnd"/>
-      <w:r>
-        <w:t xml:space="preserve"> axes.</w:t>
-      </w:r>
-    </w:p>
-    <w:p>
-      <w:r>
-        <w:t xml:space="preserve">The first axis </w:t>
-      </w:r>
-      <w:proofErr w:type="spellStart"/>
-      <w:r>
-        <w:t>filters</w:t>
-      </w:r>
-      <w:proofErr w:type="spellEnd"/>
-      <w:r>
-        <w:t xml:space="preserve"> </w:t>
-      </w:r>
-      <w:proofErr w:type="spellStart"/>
-      <w:r>
-        <w:t>users</w:t>
-      </w:r>
-      <w:proofErr w:type="spellEnd"/>
-      <w:r>
-        <w:t xml:space="preserve"> </w:t>
-      </w:r>
-      <w:proofErr w:type="spellStart"/>
-      <w:r>
-        <w:t>according</w:t>
-      </w:r>
-      <w:proofErr w:type="spellEnd"/>
-      <w:r>
-        <w:t xml:space="preserve"> to a </w:t>
-      </w:r>
-      <w:proofErr w:type="spellStart"/>
-      <w:r>
-        <w:t>specific</w:t>
-      </w:r>
-      <w:proofErr w:type="spellEnd"/>
-      <w:r>
-        <w:t xml:space="preserve"> </w:t>
-      </w:r>
-      <w:proofErr w:type="spellStart"/>
-      <w:r>
-        <w:t>criterion</w:t>
-      </w:r>
-      <w:proofErr w:type="spellEnd"/>
-      <w:r>
-        <w:t>, in non-</w:t>
-      </w:r>
-      <w:proofErr w:type="spellStart"/>
-      <w:r>
-        <w:t>disclosure</w:t>
-      </w:r>
-      <w:proofErr w:type="spellEnd"/>
-      <w:r>
-        <w:t xml:space="preserve"> agreement. It </w:t>
-      </w:r>
-      <w:proofErr w:type="spellStart"/>
-      <w:r>
-        <w:t>is</w:t>
-      </w:r>
-      <w:proofErr w:type="spellEnd"/>
-      <w:r>
-        <w:t xml:space="preserve"> run as a </w:t>
-      </w:r>
-      <w:proofErr w:type="spellStart"/>
-      <w:r>
-        <w:t>back-end</w:t>
-      </w:r>
-      <w:proofErr w:type="spellEnd"/>
-      <w:r>
-        <w:t xml:space="preserve"> and </w:t>
-      </w:r>
-      <w:proofErr w:type="spellStart"/>
-      <w:r>
-        <w:t>allows</w:t>
-      </w:r>
-      <w:proofErr w:type="spellEnd"/>
-      <w:r>
-        <w:t xml:space="preserve"> </w:t>
-      </w:r>
-      <w:proofErr w:type="spellStart"/>
-      <w:r>
-        <w:t>filtering</w:t>
-      </w:r>
-      <w:proofErr w:type="spellEnd"/>
-      <w:r>
-        <w:t xml:space="preserve"> a </w:t>
-      </w:r>
-      <w:proofErr w:type="spellStart"/>
-      <w:r>
-        <w:t>very</w:t>
-      </w:r>
-      <w:proofErr w:type="spellEnd"/>
-      <w:r>
-        <w:t xml:space="preserve"> large </w:t>
-      </w:r>
-      <w:proofErr w:type="spellStart"/>
-      <w:r>
-        <w:t>number</w:t>
-      </w:r>
-      <w:proofErr w:type="spellEnd"/>
-      <w:r>
-        <w:t xml:space="preserve"> of </w:t>
-      </w:r>
-      <w:proofErr w:type="spellStart"/>
-      <w:r>
-        <w:t>users</w:t>
-      </w:r>
-      <w:proofErr w:type="spellEnd"/>
-      <w:r>
-        <w:t xml:space="preserve"> on the server </w:t>
-      </w:r>
-      <w:proofErr w:type="spellStart"/>
-      <w:r>
-        <w:t>side</w:t>
-      </w:r>
-      <w:proofErr w:type="spellEnd"/>
-      <w:r>
-        <w:t>.</w:t>
-      </w:r>
-    </w:p>
-    <w:p>
-      <w:r>
-        <w:t xml:space="preserve">The second axis </w:t>
-      </w:r>
-      <w:proofErr w:type="spellStart"/>
-      <w:r>
-        <w:t>brings</w:t>
-      </w:r>
-      <w:proofErr w:type="spellEnd"/>
-      <w:r>
-        <w:t xml:space="preserve"> </w:t>
-      </w:r>
-      <w:proofErr w:type="spellStart"/>
-      <w:r>
-        <w:t>together</w:t>
-      </w:r>
-      <w:proofErr w:type="spellEnd"/>
-      <w:r>
-        <w:t xml:space="preserve">, </w:t>
-      </w:r>
-      <w:proofErr w:type="spellStart"/>
-      <w:r>
-        <w:t>this</w:t>
-      </w:r>
-      <w:proofErr w:type="spellEnd"/>
-      <w:r>
-        <w:t xml:space="preserve"> time in </w:t>
-      </w:r>
-      <w:proofErr w:type="spellStart"/>
-      <w:r>
-        <w:t>front-end</w:t>
-      </w:r>
-      <w:proofErr w:type="spellEnd"/>
-      <w:r>
-        <w:t xml:space="preserve">, </w:t>
-      </w:r>
-      <w:proofErr w:type="spellStart"/>
-      <w:r>
-        <w:t>users</w:t>
-      </w:r>
-      <w:proofErr w:type="spellEnd"/>
-      <w:r>
-        <w:t xml:space="preserve"> </w:t>
-      </w:r>
-      <w:proofErr w:type="spellStart"/>
-      <w:r>
-        <w:t>with</w:t>
-      </w:r>
-      <w:proofErr w:type="spellEnd"/>
-      <w:r>
-        <w:t xml:space="preserve"> the </w:t>
-      </w:r>
-      <w:proofErr w:type="spellStart"/>
-      <w:r>
-        <w:t>same</w:t>
-      </w:r>
-      <w:proofErr w:type="spellEnd"/>
-      <w:r>
-        <w:t xml:space="preserve"> hobbies or </w:t>
-      </w:r>
-      <w:proofErr w:type="spellStart"/>
-      <w:r>
-        <w:t>interests</w:t>
-      </w:r>
-      <w:proofErr w:type="spellEnd"/>
-      <w:r>
-        <w:t>.</w:t>
-      </w:r>
-    </w:p>
-    <w:p>
-      <w:r>
-        <w:t xml:space="preserve">This application </w:t>
-      </w:r>
-      <w:proofErr w:type="spellStart"/>
-      <w:r>
-        <w:t>allows</w:t>
-      </w:r>
-      <w:proofErr w:type="spellEnd"/>
-      <w:r>
-        <w:t xml:space="preserve"> to </w:t>
-      </w:r>
-      <w:proofErr w:type="spellStart"/>
-      <w:r>
-        <w:t>make</w:t>
-      </w:r>
-      <w:proofErr w:type="spellEnd"/>
-      <w:r>
-        <w:t xml:space="preserve"> a </w:t>
-      </w:r>
-      <w:proofErr w:type="spellStart"/>
-      <w:r>
-        <w:t>precise</w:t>
-      </w:r>
-      <w:proofErr w:type="spellEnd"/>
-      <w:r>
-        <w:t xml:space="preserve"> </w:t>
-      </w:r>
-      <w:proofErr w:type="spellStart"/>
-      <w:r>
-        <w:t>selection</w:t>
-      </w:r>
-      <w:proofErr w:type="spellEnd"/>
-      <w:r>
-        <w:t xml:space="preserve">, </w:t>
-      </w:r>
-      <w:proofErr w:type="spellStart"/>
-      <w:r>
-        <w:t>which</w:t>
-      </w:r>
-      <w:proofErr w:type="spellEnd"/>
-      <w:r>
-        <w:t xml:space="preserve"> </w:t>
-      </w:r>
-      <w:proofErr w:type="spellStart"/>
-      <w:r>
-        <w:t>offers</w:t>
-      </w:r>
-      <w:proofErr w:type="spellEnd"/>
-      <w:r>
-        <w:t xml:space="preserve"> the user a panel of people </w:t>
-      </w:r>
-      <w:proofErr w:type="spellStart"/>
-      <w:r>
-        <w:t>corresponding</w:t>
-      </w:r>
-      <w:proofErr w:type="spellEnd"/>
-      <w:r>
-        <w:t xml:space="preserve"> to the </w:t>
-      </w:r>
-      <w:proofErr w:type="spellStart"/>
-      <w:r>
-        <w:t>desired</w:t>
-      </w:r>
-      <w:proofErr w:type="spellEnd"/>
-      <w:r>
-        <w:t xml:space="preserve"> </w:t>
-      </w:r>
-      <w:proofErr w:type="spellStart"/>
-      <w:r>
-        <w:t>criteria</w:t>
-      </w:r>
-      <w:proofErr w:type="spellEnd"/>
-      <w:r>
-        <w:t xml:space="preserve">, to manage </w:t>
-      </w:r>
-      <w:proofErr w:type="spellStart"/>
-      <w:r>
-        <w:t>his</w:t>
-      </w:r>
-      <w:proofErr w:type="spellEnd"/>
-      <w:r>
-        <w:t xml:space="preserve"> contacts, and to </w:t>
-      </w:r>
-      <w:proofErr w:type="spellStart"/>
-      <w:r>
-        <w:t>interact</w:t>
-      </w:r>
-      <w:proofErr w:type="spellEnd"/>
-      <w:r>
-        <w:t xml:space="preserve"> </w:t>
-      </w:r>
-      <w:proofErr w:type="spellStart"/>
-      <w:r>
-        <w:t>with</w:t>
-      </w:r>
-      <w:proofErr w:type="spellEnd"/>
-      <w:r>
-        <w:t xml:space="preserve"> </w:t>
-      </w:r>
-      <w:proofErr w:type="spellStart"/>
-      <w:r>
-        <w:t>them</w:t>
-      </w:r>
-      <w:proofErr w:type="spellEnd"/>
-      <w:r>
-        <w:t xml:space="preserve"> by instant messaging.</w:t>
-      </w:r>
-    </w:p>
-    <w:p>
-      <w:pPr>
-        <w:rPr>
-          <w:u w:val="single"/>
-        </w:rPr>
-      </w:pPr>
-    </w:p>
-    <w:p>
-      <w:pPr>
-        <w:rPr>
-          <w:u w:val="single"/>
-        </w:rPr>
-      </w:pPr>
-      <w:r>
-        <w:rPr>
-          <w:u w:val="single"/>
-        </w:rPr>
-        <w:t>LA MAISON DU LAC</w:t>
-      </w:r>
-    </w:p>
-    <w:p>
-      <w:r>
-        <w:t xml:space="preserve">Catégorie : Site </w:t>
-      </w:r>
-      <w:r>
-        <w:t>Web</w:t>
-      </w:r>
-      <w:r>
-        <w:t xml:space="preserve"> / </w:t>
-      </w:r>
-      <w:proofErr w:type="spellStart"/>
-      <w:r>
-        <w:t>Website</w:t>
-      </w:r>
-      <w:proofErr w:type="spellEnd"/>
-    </w:p>
-    <w:p>
-      <w:r>
-        <w:t>Année : 2023</w:t>
-      </w:r>
-    </w:p>
-    <w:p>
-      <w:r>
-        <w:t>Client : Propriétaire de l’établissement</w:t>
-      </w:r>
-    </w:p>
-    <w:p>
-      <w:r>
-        <w:t xml:space="preserve">Front end : </w:t>
-      </w:r>
-      <w:proofErr w:type="spellStart"/>
-      <w:r>
-        <w:t>React</w:t>
-      </w:r>
-      <w:proofErr w:type="spellEnd"/>
-      <w:r>
-        <w:t xml:space="preserve"> / Node.js / </w:t>
-      </w:r>
-      <w:proofErr w:type="spellStart"/>
-      <w:r>
-        <w:t>Scss</w:t>
-      </w:r>
-      <w:proofErr w:type="spellEnd"/>
-    </w:p>
-    <w:p>
-      <w:r>
-        <w:t>Back end : Express.js</w:t>
-      </w:r>
-    </w:p>
-    <w:p>
-      <w:r>
-        <w:t xml:space="preserve">SGBD : </w:t>
-      </w:r>
-      <w:proofErr w:type="spellStart"/>
-      <w:r>
-        <w:t>MySql</w:t>
-      </w:r>
-      <w:proofErr w:type="spellEnd"/>
-    </w:p>
-    <w:p>
-      <w:r>
-        <w:t>French</w:t>
-      </w:r>
-      <w:r>
-        <w:t> :</w:t>
-      </w:r>
-    </w:p>
-    <w:p>
-      <w:r>
-        <w:t xml:space="preserve">Ce site créé à React.js a pour but de présenter l’établissement </w:t>
-      </w:r>
-      <w:r>
-        <w:t xml:space="preserve">de chambres d’hôtes </w:t>
-      </w:r>
-      <w:r>
-        <w:t xml:space="preserve">"La Maison du Lac", situé près de Limoges dans le département de Haute-Vienne (87), </w:t>
-      </w:r>
-      <w:r>
-        <w:t xml:space="preserve">en </w:t>
-      </w:r>
-      <w:r>
-        <w:t>France.</w:t>
-      </w:r>
-    </w:p>
-    <w:p>
-      <w:r>
-        <w:t>Sur la page d’accueil, il présente une description de l’établissement et des différents hébergements</w:t>
-      </w:r>
-      <w:r>
-        <w:t xml:space="preserve"> proposés</w:t>
-      </w:r>
-      <w:r>
-        <w:t>, avec quelques images pour illustrer les lieux.</w:t>
-      </w:r>
-    </w:p>
-    <w:p>
-      <w:r>
-        <w:t xml:space="preserve">Il propose également les différentes formules </w:t>
-      </w:r>
-      <w:r>
-        <w:t>disponibles</w:t>
-      </w:r>
-      <w:r>
-        <w:t xml:space="preserve"> avec une description de chacune d’entre elles, ainsi que les tarifs et les services optionnels.</w:t>
-      </w:r>
-    </w:p>
-    <w:p>
-      <w:r>
-        <w:t xml:space="preserve">Une page </w:t>
-      </w:r>
-      <w:r>
-        <w:t>« C</w:t>
-      </w:r>
-      <w:r>
-        <w:t>ontact</w:t>
-      </w:r>
-      <w:r>
-        <w:t> »</w:t>
-      </w:r>
-      <w:r>
-        <w:t xml:space="preserve"> avec une carte Google </w:t>
-      </w:r>
-      <w:proofErr w:type="spellStart"/>
-      <w:r>
-        <w:t>Maps</w:t>
-      </w:r>
-      <w:proofErr w:type="spellEnd"/>
-      <w:r>
-        <w:t xml:space="preserve"> permet de localiser l’emplacement précis, de trouver le meilleur itinéraire, ou même d’envoyer un courriel au propriétaire de l’établissement.</w:t>
-      </w:r>
-    </w:p>
-    <w:p>
-      <w:r>
-        <w:t>Au bas de la page</w:t>
-      </w:r>
-      <w:r>
-        <w:t xml:space="preserve"> se trouve</w:t>
-      </w:r>
-      <w:r>
-        <w:t xml:space="preserve"> les différents liens vers toutes les pages Web externes, comme Facebook, Booking.com ou même AirBnB.com.</w:t>
-      </w:r>
-    </w:p>
-    <w:p>
-      <w:pPr>
-        <w:rPr>
-          <w:rStyle w:val="hgkelc"/>
-        </w:rPr>
-      </w:pPr>
-      <w:r>
-        <w:rPr>
-          <w:rStyle w:val="hgkelc"/>
-        </w:rPr>
-        <w:t xml:space="preserve">Lien vers le site : </w:t>
-      </w:r>
-      <w:r>
-        <w:rPr>
-          <w:rStyle w:val="hgkelc"/>
-        </w:rPr>
-        <w:t>https://lamaisondulac87.fr/</w:t>
-      </w:r>
-      <w:r>
-        <w:rPr>
-          <w:rStyle w:val="hgkelc"/>
-        </w:rPr>
-        <w:t xml:space="preserve"> </w:t>
-      </w:r>
-    </w:p>
-    <w:p>
-      <w:pPr>
-        <w:rPr>
-          <w:rStyle w:val="hgkelc"/>
-        </w:rPr>
-      </w:pPr>
-      <w:r>
-        <w:rPr>
-          <w:rStyle w:val="hgkelc"/>
-        </w:rPr>
-        <w:t>English :</w:t>
-      </w:r>
-    </w:p>
-    <w:p>
-      <w:pPr>
-        <w:rPr>
-          <w:rStyle w:val="hgkelc"/>
-        </w:rPr>
-      </w:pPr>
-      <w:r>
-        <w:rPr>
-          <w:rStyle w:val="hgkelc"/>
-        </w:rPr>
-        <w:t xml:space="preserve">This site </w:t>
-      </w:r>
-      <w:proofErr w:type="spellStart"/>
-      <w:r>
-        <w:rPr>
-          <w:rStyle w:val="hgkelc"/>
-        </w:rPr>
-        <w:t>created</w:t>
-      </w:r>
-      <w:proofErr w:type="spellEnd"/>
-      <w:r>
-        <w:rPr>
-          <w:rStyle w:val="hgkelc"/>
-        </w:rPr>
-        <w:t xml:space="preserve"> in React.js </w:t>
-      </w:r>
-      <w:proofErr w:type="spellStart"/>
-      <w:r>
-        <w:rPr>
-          <w:rStyle w:val="hgkelc"/>
-        </w:rPr>
-        <w:t>aims</w:t>
-      </w:r>
-      <w:proofErr w:type="spellEnd"/>
-      <w:r>
-        <w:rPr>
-          <w:rStyle w:val="hgkelc"/>
-        </w:rPr>
-        <w:t xml:space="preserve"> to </w:t>
-      </w:r>
-      <w:proofErr w:type="spellStart"/>
-      <w:r>
-        <w:rPr>
-          <w:rStyle w:val="hgkelc"/>
-        </w:rPr>
-        <w:t>present</w:t>
-      </w:r>
-      <w:proofErr w:type="spellEnd"/>
-      <w:r>
-        <w:rPr>
-          <w:rStyle w:val="hgkelc"/>
-        </w:rPr>
-        <w:t xml:space="preserve"> the establishment of </w:t>
-      </w:r>
-      <w:proofErr w:type="spellStart"/>
-      <w:r>
-        <w:rPr>
-          <w:rStyle w:val="hgkelc"/>
-        </w:rPr>
-        <w:t>guest</w:t>
-      </w:r>
-      <w:proofErr w:type="spellEnd"/>
-      <w:r>
-        <w:rPr>
-          <w:rStyle w:val="hgkelc"/>
-        </w:rPr>
-        <w:t xml:space="preserve"> </w:t>
-      </w:r>
-      <w:proofErr w:type="spellStart"/>
-      <w:r>
-        <w:rPr>
-          <w:rStyle w:val="hgkelc"/>
-        </w:rPr>
-        <w:t>houses</w:t>
-      </w:r>
-      <w:proofErr w:type="spellEnd"/>
-      <w:r>
-        <w:rPr>
-          <w:rStyle w:val="hgkelc"/>
-        </w:rPr>
-        <w:t xml:space="preserve"> "La Maison du Lac", </w:t>
-      </w:r>
-      <w:proofErr w:type="spellStart"/>
-      <w:r>
-        <w:rPr>
-          <w:rStyle w:val="hgkelc"/>
-        </w:rPr>
-        <w:t>located</w:t>
-      </w:r>
-      <w:proofErr w:type="spellEnd"/>
-      <w:r>
-        <w:rPr>
-          <w:rStyle w:val="hgkelc"/>
-        </w:rPr>
-        <w:t xml:space="preserve"> </w:t>
-      </w:r>
-      <w:proofErr w:type="spellStart"/>
-      <w:r>
-        <w:rPr>
-          <w:rStyle w:val="hgkelc"/>
-        </w:rPr>
-        <w:t>near</w:t>
-      </w:r>
-      <w:proofErr w:type="spellEnd"/>
-      <w:r>
-        <w:rPr>
-          <w:rStyle w:val="hgkelc"/>
-        </w:rPr>
-        <w:t xml:space="preserve"> Limoges in the </w:t>
-      </w:r>
-      <w:proofErr w:type="spellStart"/>
-      <w:r>
-        <w:rPr>
-          <w:rStyle w:val="hgkelc"/>
-        </w:rPr>
-        <w:t>department</w:t>
-      </w:r>
-      <w:proofErr w:type="spellEnd"/>
-      <w:r>
-        <w:rPr>
-          <w:rStyle w:val="hgkelc"/>
-        </w:rPr>
-        <w:t xml:space="preserve"> of Haute-Vienne (87), in France.</w:t>
-      </w:r>
-    </w:p>
-    <w:p>
-      <w:pPr>
-        <w:rPr>
-          <w:rStyle w:val="hgkelc"/>
-        </w:rPr>
-      </w:pPr>
-      <w:r>
-        <w:rPr>
-          <w:rStyle w:val="hgkelc"/>
-        </w:rPr>
-        <w:t xml:space="preserve">On the </w:t>
-      </w:r>
-      <w:proofErr w:type="spellStart"/>
-      <w:r>
-        <w:rPr>
-          <w:rStyle w:val="hgkelc"/>
-        </w:rPr>
-        <w:t>homepage</w:t>
-      </w:r>
-      <w:proofErr w:type="spellEnd"/>
-      <w:r>
-        <w:rPr>
-          <w:rStyle w:val="hgkelc"/>
-        </w:rPr>
-        <w:t xml:space="preserve">, </w:t>
-      </w:r>
-      <w:proofErr w:type="spellStart"/>
-      <w:r>
-        <w:rPr>
-          <w:rStyle w:val="hgkelc"/>
-        </w:rPr>
-        <w:t>it</w:t>
-      </w:r>
-      <w:proofErr w:type="spellEnd"/>
-      <w:r>
-        <w:rPr>
-          <w:rStyle w:val="hgkelc"/>
-        </w:rPr>
-        <w:t xml:space="preserve"> </w:t>
-      </w:r>
-      <w:proofErr w:type="spellStart"/>
-      <w:r>
-        <w:rPr>
-          <w:rStyle w:val="hgkelc"/>
-        </w:rPr>
-        <w:t>presents</w:t>
-      </w:r>
-      <w:proofErr w:type="spellEnd"/>
-      <w:r>
-        <w:rPr>
-          <w:rStyle w:val="hgkelc"/>
-        </w:rPr>
-        <w:t xml:space="preserve"> a description of the establishment and the </w:t>
-      </w:r>
-      <w:proofErr w:type="spellStart"/>
-      <w:r>
-        <w:rPr>
-          <w:rStyle w:val="hgkelc"/>
-        </w:rPr>
-        <w:t>different</w:t>
-      </w:r>
-      <w:proofErr w:type="spellEnd"/>
-      <w:r>
-        <w:rPr>
-          <w:rStyle w:val="hgkelc"/>
-        </w:rPr>
-        <w:t xml:space="preserve"> accommodation </w:t>
-      </w:r>
-      <w:proofErr w:type="spellStart"/>
-      <w:r>
-        <w:rPr>
-          <w:rStyle w:val="hgkelc"/>
-        </w:rPr>
-        <w:t>offered</w:t>
-      </w:r>
-      <w:proofErr w:type="spellEnd"/>
-      <w:r>
-        <w:rPr>
-          <w:rStyle w:val="hgkelc"/>
-        </w:rPr>
-        <w:t xml:space="preserve">, </w:t>
-      </w:r>
-      <w:proofErr w:type="spellStart"/>
-      <w:r>
-        <w:rPr>
-          <w:rStyle w:val="hgkelc"/>
-        </w:rPr>
-        <w:t>with</w:t>
-      </w:r>
-      <w:proofErr w:type="spellEnd"/>
-      <w:r>
-        <w:rPr>
-          <w:rStyle w:val="hgkelc"/>
-        </w:rPr>
-        <w:t xml:space="preserve"> </w:t>
-      </w:r>
-      <w:proofErr w:type="spellStart"/>
-      <w:r>
-        <w:rPr>
-          <w:rStyle w:val="hgkelc"/>
-        </w:rPr>
-        <w:t>some</w:t>
-      </w:r>
-      <w:proofErr w:type="spellEnd"/>
-      <w:r>
-        <w:rPr>
-          <w:rStyle w:val="hgkelc"/>
-        </w:rPr>
-        <w:t xml:space="preserve"> images to </w:t>
-      </w:r>
-      <w:proofErr w:type="spellStart"/>
-      <w:r>
-        <w:rPr>
-          <w:rStyle w:val="hgkelc"/>
-        </w:rPr>
-        <w:t>illustrate</w:t>
-      </w:r>
-      <w:proofErr w:type="spellEnd"/>
-      <w:r>
-        <w:rPr>
-          <w:rStyle w:val="hgkelc"/>
-        </w:rPr>
-        <w:t xml:space="preserve"> the places.</w:t>
-      </w:r>
-    </w:p>
-    <w:p>
-      <w:pPr>
-        <w:rPr>
-          <w:rStyle w:val="hgkelc"/>
-        </w:rPr>
-      </w:pPr>
-      <w:r>
-        <w:rPr>
-          <w:rStyle w:val="hgkelc"/>
-        </w:rPr>
-        <w:t xml:space="preserve">It </w:t>
-      </w:r>
-      <w:proofErr w:type="spellStart"/>
-      <w:r>
-        <w:rPr>
-          <w:rStyle w:val="hgkelc"/>
-        </w:rPr>
-        <w:t>also</w:t>
-      </w:r>
-      <w:proofErr w:type="spellEnd"/>
-      <w:r>
-        <w:rPr>
-          <w:rStyle w:val="hgkelc"/>
-        </w:rPr>
-        <w:t xml:space="preserve"> </w:t>
-      </w:r>
-      <w:proofErr w:type="spellStart"/>
-      <w:r>
-        <w:rPr>
-          <w:rStyle w:val="hgkelc"/>
-        </w:rPr>
-        <w:t>offers</w:t>
-      </w:r>
-      <w:proofErr w:type="spellEnd"/>
-      <w:r>
-        <w:rPr>
-          <w:rStyle w:val="hgkelc"/>
-        </w:rPr>
-        <w:t xml:space="preserve"> the </w:t>
-      </w:r>
-      <w:proofErr w:type="spellStart"/>
-      <w:r>
-        <w:rPr>
-          <w:rStyle w:val="hgkelc"/>
-        </w:rPr>
-        <w:t>various</w:t>
-      </w:r>
-      <w:proofErr w:type="spellEnd"/>
-      <w:r>
-        <w:rPr>
-          <w:rStyle w:val="hgkelc"/>
-        </w:rPr>
-        <w:t xml:space="preserve"> formulas </w:t>
-      </w:r>
-      <w:proofErr w:type="spellStart"/>
-      <w:r>
-        <w:rPr>
-          <w:rStyle w:val="hgkelc"/>
-        </w:rPr>
-        <w:t>available</w:t>
-      </w:r>
-      <w:proofErr w:type="spellEnd"/>
-      <w:r>
-        <w:rPr>
-          <w:rStyle w:val="hgkelc"/>
-        </w:rPr>
-        <w:t xml:space="preserve"> </w:t>
-      </w:r>
-      <w:proofErr w:type="spellStart"/>
-      <w:r>
-        <w:rPr>
-          <w:rStyle w:val="hgkelc"/>
-        </w:rPr>
-        <w:t>with</w:t>
-      </w:r>
-      <w:proofErr w:type="spellEnd"/>
-      <w:r>
-        <w:rPr>
-          <w:rStyle w:val="hgkelc"/>
-        </w:rPr>
-        <w:t xml:space="preserve"> a description of </w:t>
-      </w:r>
-      <w:proofErr w:type="spellStart"/>
-      <w:r>
-        <w:rPr>
-          <w:rStyle w:val="hgkelc"/>
-        </w:rPr>
-        <w:t>each</w:t>
-      </w:r>
-      <w:proofErr w:type="spellEnd"/>
-      <w:r>
-        <w:rPr>
-          <w:rStyle w:val="hgkelc"/>
-        </w:rPr>
-        <w:t xml:space="preserve"> of </w:t>
-      </w:r>
-      <w:proofErr w:type="spellStart"/>
-      <w:r>
-        <w:rPr>
-          <w:rStyle w:val="hgkelc"/>
-        </w:rPr>
-        <w:t>them</w:t>
-      </w:r>
-      <w:proofErr w:type="spellEnd"/>
-      <w:r>
-        <w:rPr>
-          <w:rStyle w:val="hgkelc"/>
-        </w:rPr>
-        <w:t xml:space="preserve">, as </w:t>
-      </w:r>
-      <w:proofErr w:type="spellStart"/>
-      <w:r>
-        <w:rPr>
-          <w:rStyle w:val="hgkelc"/>
-        </w:rPr>
-        <w:t>well</w:t>
-      </w:r>
-      <w:proofErr w:type="spellEnd"/>
-      <w:r>
-        <w:rPr>
-          <w:rStyle w:val="hgkelc"/>
-        </w:rPr>
-        <w:t xml:space="preserve"> as rates and </w:t>
-      </w:r>
-      <w:proofErr w:type="spellStart"/>
-      <w:r>
-        <w:rPr>
-          <w:rStyle w:val="hgkelc"/>
-        </w:rPr>
-        <w:t>optional</w:t>
-      </w:r>
-      <w:proofErr w:type="spellEnd"/>
-      <w:r>
-        <w:rPr>
-          <w:rStyle w:val="hgkelc"/>
-        </w:rPr>
-        <w:t xml:space="preserve"> services.</w:t>
-      </w:r>
-    </w:p>
-    <w:p>
-      <w:pPr>
-        <w:rPr>
-          <w:rStyle w:val="hgkelc"/>
-        </w:rPr>
-      </w:pPr>
-      <w:r>
-        <w:rPr>
-          <w:rStyle w:val="hgkelc"/>
-        </w:rPr>
-        <w:t xml:space="preserve">A “Contact” page </w:t>
-      </w:r>
-      <w:proofErr w:type="spellStart"/>
-      <w:r>
-        <w:rPr>
-          <w:rStyle w:val="hgkelc"/>
-        </w:rPr>
-        <w:t>with</w:t>
-      </w:r>
-      <w:proofErr w:type="spellEnd"/>
-      <w:r>
-        <w:rPr>
-          <w:rStyle w:val="hgkelc"/>
-        </w:rPr>
-        <w:t xml:space="preserve"> a Google </w:t>
-      </w:r>
-      <w:proofErr w:type="spellStart"/>
-      <w:r>
-        <w:rPr>
-          <w:rStyle w:val="hgkelc"/>
-        </w:rPr>
-        <w:t>Maps</w:t>
-      </w:r>
-      <w:proofErr w:type="spellEnd"/>
-      <w:r>
-        <w:rPr>
-          <w:rStyle w:val="hgkelc"/>
-        </w:rPr>
-        <w:t xml:space="preserve"> </w:t>
-      </w:r>
-      <w:proofErr w:type="spellStart"/>
-      <w:r>
-        <w:rPr>
-          <w:rStyle w:val="hgkelc"/>
-        </w:rPr>
-        <w:t>map</w:t>
-      </w:r>
-      <w:proofErr w:type="spellEnd"/>
-      <w:r>
-        <w:rPr>
-          <w:rStyle w:val="hgkelc"/>
-        </w:rPr>
-        <w:t xml:space="preserve"> </w:t>
-      </w:r>
-      <w:proofErr w:type="spellStart"/>
-      <w:r>
-        <w:rPr>
-          <w:rStyle w:val="hgkelc"/>
-        </w:rPr>
-        <w:t>allows</w:t>
-      </w:r>
-      <w:proofErr w:type="spellEnd"/>
-      <w:r>
-        <w:rPr>
-          <w:rStyle w:val="hgkelc"/>
-        </w:rPr>
-        <w:t xml:space="preserve"> </w:t>
-      </w:r>
-      <w:proofErr w:type="spellStart"/>
-      <w:r>
-        <w:rPr>
-          <w:rStyle w:val="hgkelc"/>
-        </w:rPr>
-        <w:t>you</w:t>
-      </w:r>
-      <w:proofErr w:type="spellEnd"/>
-      <w:r>
-        <w:rPr>
-          <w:rStyle w:val="hgkelc"/>
-        </w:rPr>
-        <w:t xml:space="preserve"> to </w:t>
-      </w:r>
-      <w:proofErr w:type="spellStart"/>
-      <w:r>
-        <w:rPr>
-          <w:rStyle w:val="hgkelc"/>
-        </w:rPr>
-        <w:t>locate</w:t>
-      </w:r>
-      <w:proofErr w:type="spellEnd"/>
-      <w:r>
-        <w:rPr>
-          <w:rStyle w:val="hgkelc"/>
-        </w:rPr>
-        <w:t xml:space="preserve"> the exact location, </w:t>
-      </w:r>
-      <w:proofErr w:type="spellStart"/>
-      <w:r>
-        <w:rPr>
-          <w:rStyle w:val="hgkelc"/>
-        </w:rPr>
-        <w:t>find</w:t>
-      </w:r>
-      <w:proofErr w:type="spellEnd"/>
-      <w:r>
-        <w:rPr>
-          <w:rStyle w:val="hgkelc"/>
-        </w:rPr>
-        <w:t xml:space="preserve"> the best route, or </w:t>
-      </w:r>
-      <w:proofErr w:type="spellStart"/>
-      <w:r>
-        <w:rPr>
-          <w:rStyle w:val="hgkelc"/>
-        </w:rPr>
-        <w:t>even</w:t>
-      </w:r>
-      <w:proofErr w:type="spellEnd"/>
-      <w:r>
-        <w:rPr>
-          <w:rStyle w:val="hgkelc"/>
-        </w:rPr>
-        <w:t xml:space="preserve"> </w:t>
-      </w:r>
-      <w:proofErr w:type="spellStart"/>
-      <w:r>
-        <w:rPr>
-          <w:rStyle w:val="hgkelc"/>
-        </w:rPr>
-        <w:t>send</w:t>
-      </w:r>
-      <w:proofErr w:type="spellEnd"/>
-      <w:r>
-        <w:rPr>
-          <w:rStyle w:val="hgkelc"/>
-        </w:rPr>
-        <w:t xml:space="preserve"> an email to the </w:t>
-      </w:r>
-      <w:proofErr w:type="spellStart"/>
-      <w:r>
-        <w:rPr>
-          <w:rStyle w:val="hgkelc"/>
-        </w:rPr>
-        <w:t>property</w:t>
-      </w:r>
-      <w:proofErr w:type="spellEnd"/>
-      <w:r>
-        <w:rPr>
-          <w:rStyle w:val="hgkelc"/>
-        </w:rPr>
-        <w:t xml:space="preserve"> </w:t>
-      </w:r>
-      <w:proofErr w:type="spellStart"/>
-      <w:r>
-        <w:rPr>
-          <w:rStyle w:val="hgkelc"/>
-        </w:rPr>
-        <w:t>owner</w:t>
-      </w:r>
-      <w:proofErr w:type="spellEnd"/>
-      <w:r>
-        <w:rPr>
-          <w:rStyle w:val="hgkelc"/>
-        </w:rPr>
-        <w:t>.</w:t>
-      </w:r>
-    </w:p>
-    <w:p>
-      <w:pPr>
-        <w:rPr>
-          <w:rStyle w:val="hgkelc"/>
-        </w:rPr>
-      </w:pPr>
-      <w:r>
-        <w:rPr>
-          <w:rStyle w:val="hgkelc"/>
-        </w:rPr>
-        <w:t xml:space="preserve">At the </w:t>
-      </w:r>
-      <w:proofErr w:type="spellStart"/>
-      <w:r>
-        <w:rPr>
-          <w:rStyle w:val="hgkelc"/>
-        </w:rPr>
-        <w:t>bottom</w:t>
-      </w:r>
-      <w:proofErr w:type="spellEnd"/>
-      <w:r>
-        <w:rPr>
-          <w:rStyle w:val="hgkelc"/>
-        </w:rPr>
-        <w:t xml:space="preserve"> of the page are the </w:t>
-      </w:r>
-      <w:proofErr w:type="spellStart"/>
-      <w:r>
-        <w:rPr>
-          <w:rStyle w:val="hgkelc"/>
-        </w:rPr>
-        <w:t>various</w:t>
-      </w:r>
-      <w:proofErr w:type="spellEnd"/>
-      <w:r>
-        <w:rPr>
-          <w:rStyle w:val="hgkelc"/>
-        </w:rPr>
-        <w:t xml:space="preserve"> links to all </w:t>
-      </w:r>
-      <w:proofErr w:type="spellStart"/>
-      <w:r>
-        <w:rPr>
-          <w:rStyle w:val="hgkelc"/>
-        </w:rPr>
-        <w:t>external</w:t>
-      </w:r>
-      <w:proofErr w:type="spellEnd"/>
-      <w:r>
-        <w:rPr>
-          <w:rStyle w:val="hgkelc"/>
-        </w:rPr>
-        <w:t xml:space="preserve"> web pages, </w:t>
-      </w:r>
-      <w:proofErr w:type="spellStart"/>
-      <w:r>
-        <w:rPr>
-          <w:rStyle w:val="hgkelc"/>
-        </w:rPr>
-        <w:t>such</w:t>
-      </w:r>
-      <w:proofErr w:type="spellEnd"/>
-      <w:r>
-        <w:rPr>
-          <w:rStyle w:val="hgkelc"/>
-        </w:rPr>
-        <w:t xml:space="preserve"> as Facebook, Booking.com or </w:t>
-      </w:r>
-      <w:proofErr w:type="spellStart"/>
-      <w:r>
-        <w:rPr>
-          <w:rStyle w:val="hgkelc"/>
-        </w:rPr>
-        <w:t>even</w:t>
-      </w:r>
-      <w:proofErr w:type="spellEnd"/>
-      <w:r>
-        <w:rPr>
-          <w:rStyle w:val="hgkelc"/>
-        </w:rPr>
-        <w:t xml:space="preserve"> AirBnB.com.</w:t>
-      </w:r>
-    </w:p>
-    <w:p>
-      <w:pPr>
-        <w:rPr>
-          <w:rStyle w:val="hgkelc"/>
-        </w:rPr>
-      </w:pPr>
-    </w:p>
-    <w:p>
-      <w:pPr>
-        <w:rPr>
-          <w:rStyle w:val="hgkelc"/>
-          <w:u w:val="single"/>
-        </w:rPr>
-      </w:pPr>
-      <w:r>
-        <w:rPr>
-          <w:rStyle w:val="hgkelc"/>
-          <w:u w:val="single"/>
-        </w:rPr>
-        <w:t>SEVA</w:t>
-      </w:r>
-    </w:p>
-    <w:p>
-      <w:pPr>
-        <w:rPr>
-          <w:rStyle w:val="hgkelc"/>
-        </w:rPr>
-      </w:pPr>
-      <w:r>
-        <w:rPr>
-          <w:rStyle w:val="hgkelc"/>
-        </w:rPr>
         <w:lastRenderedPageBreak/>
         <w:t>French :</w:t>
       </w:r>
     </w:p>
     <w:p>
+      <w:r>
+        <w:t xml:space="preserve">Le projet </w:t>
+      </w:r>
+      <w:proofErr w:type="spellStart"/>
+      <w:r>
+        <w:t>Hobbi</w:t>
+      </w:r>
+      <w:proofErr w:type="spellEnd"/>
+      <w:r>
+        <w:t xml:space="preserve"> est une application </w:t>
+      </w:r>
+      <w:r>
+        <w:t xml:space="preserve">mobile </w:t>
+      </w:r>
+      <w:r>
+        <w:t>de rencontre à travers deux axes de sélection.</w:t>
+      </w:r>
+    </w:p>
+    <w:p>
+      <w:r>
+        <w:t xml:space="preserve">Le premier axe filtre les utilisateurs selon un critère </w:t>
+      </w:r>
+      <w:r>
+        <w:t xml:space="preserve">spécifique, en </w:t>
+      </w:r>
+      <w:r>
+        <w:t xml:space="preserve">accord de non-divulgation. Il est exécuté en </w:t>
+      </w:r>
+      <w:proofErr w:type="spellStart"/>
+      <w:r>
+        <w:t>back-end</w:t>
+      </w:r>
+      <w:proofErr w:type="spellEnd"/>
+      <w:r>
+        <w:t xml:space="preserve"> </w:t>
+      </w:r>
+      <w:r>
+        <w:t xml:space="preserve">et </w:t>
+      </w:r>
+      <w:r>
+        <w:t>permet de filtrer un très grand nombre d’utilisateurs du côté serveur.</w:t>
+      </w:r>
+    </w:p>
+    <w:p>
+      <w:r>
+        <w:t xml:space="preserve">Le deuxième axe regroupe, cette fois-ci en </w:t>
+      </w:r>
+      <w:proofErr w:type="spellStart"/>
+      <w:r>
+        <w:t>front-end</w:t>
+      </w:r>
+      <w:proofErr w:type="spellEnd"/>
+      <w:r>
+        <w:t>, les utilisateurs ayant les mêmes hobbies ou intérêts.</w:t>
+      </w:r>
+    </w:p>
+    <w:p>
+      <w:r>
+        <w:t>Cette application permet donc de réaliser un</w:t>
+      </w:r>
+      <w:r>
+        <w:t>e sélection</w:t>
+      </w:r>
+      <w:r>
+        <w:t xml:space="preserve"> </w:t>
+      </w:r>
+      <w:r>
+        <w:t>précise,</w:t>
+      </w:r>
+      <w:r>
+        <w:t xml:space="preserve"> qui offre à l’utilisateur un panel de personnes correspondant aux critères souhaités, de gérer ses contacts, et d’interagir </w:t>
+      </w:r>
+      <w:r>
+        <w:t xml:space="preserve">avec eux </w:t>
+      </w:r>
+      <w:r>
+        <w:t>par messagerie instantanée.</w:t>
+      </w:r>
+    </w:p>
+    <w:p>
+      <w:r>
+        <w:t>English :</w:t>
+      </w:r>
+    </w:p>
+    <w:p>
+      <w:r>
+        <w:t xml:space="preserve">The </w:t>
+      </w:r>
+      <w:proofErr w:type="spellStart"/>
+      <w:r>
+        <w:t>Hobbi</w:t>
+      </w:r>
+      <w:proofErr w:type="spellEnd"/>
+      <w:r>
+        <w:t xml:space="preserve"> </w:t>
+      </w:r>
+      <w:proofErr w:type="spellStart"/>
+      <w:r>
+        <w:t>project</w:t>
+      </w:r>
+      <w:proofErr w:type="spellEnd"/>
+      <w:r>
+        <w:t xml:space="preserve"> </w:t>
+      </w:r>
+      <w:proofErr w:type="spellStart"/>
+      <w:r>
+        <w:t>is</w:t>
+      </w:r>
+      <w:proofErr w:type="spellEnd"/>
+      <w:r>
+        <w:t xml:space="preserve"> a mobile meeting application </w:t>
+      </w:r>
+      <w:proofErr w:type="spellStart"/>
+      <w:r>
+        <w:t>through</w:t>
+      </w:r>
+      <w:proofErr w:type="spellEnd"/>
+      <w:r>
+        <w:t xml:space="preserve"> </w:t>
+      </w:r>
+      <w:proofErr w:type="spellStart"/>
+      <w:r>
+        <w:t>two</w:t>
+      </w:r>
+      <w:proofErr w:type="spellEnd"/>
+      <w:r>
+        <w:t xml:space="preserve"> </w:t>
+      </w:r>
+      <w:proofErr w:type="spellStart"/>
+      <w:r>
+        <w:t>selection</w:t>
+      </w:r>
+      <w:proofErr w:type="spellEnd"/>
+      <w:r>
+        <w:t xml:space="preserve"> axes.</w:t>
+      </w:r>
+    </w:p>
+    <w:p>
+      <w:r>
+        <w:t xml:space="preserve">The first axis </w:t>
+      </w:r>
+      <w:proofErr w:type="spellStart"/>
+      <w:r>
+        <w:t>filters</w:t>
+      </w:r>
+      <w:proofErr w:type="spellEnd"/>
+      <w:r>
+        <w:t xml:space="preserve"> </w:t>
+      </w:r>
+      <w:proofErr w:type="spellStart"/>
+      <w:r>
+        <w:t>users</w:t>
+      </w:r>
+      <w:proofErr w:type="spellEnd"/>
+      <w:r>
+        <w:t xml:space="preserve"> </w:t>
+      </w:r>
+      <w:proofErr w:type="spellStart"/>
+      <w:r>
+        <w:t>according</w:t>
+      </w:r>
+      <w:proofErr w:type="spellEnd"/>
+      <w:r>
+        <w:t xml:space="preserve"> to a </w:t>
+      </w:r>
+      <w:proofErr w:type="spellStart"/>
+      <w:r>
+        <w:t>specific</w:t>
+      </w:r>
+      <w:proofErr w:type="spellEnd"/>
+      <w:r>
+        <w:t xml:space="preserve"> </w:t>
+      </w:r>
+      <w:proofErr w:type="spellStart"/>
+      <w:r>
+        <w:t>criterion</w:t>
+      </w:r>
+      <w:proofErr w:type="spellEnd"/>
+      <w:r>
+        <w:t>, in non-</w:t>
+      </w:r>
+      <w:proofErr w:type="spellStart"/>
+      <w:r>
+        <w:t>disclosure</w:t>
+      </w:r>
+      <w:proofErr w:type="spellEnd"/>
+      <w:r>
+        <w:t xml:space="preserve"> agreement. It </w:t>
+      </w:r>
+      <w:proofErr w:type="spellStart"/>
+      <w:r>
+        <w:t>is</w:t>
+      </w:r>
+      <w:proofErr w:type="spellEnd"/>
+      <w:r>
+        <w:t xml:space="preserve"> run as a </w:t>
+      </w:r>
+      <w:proofErr w:type="spellStart"/>
+      <w:r>
+        <w:t>back-end</w:t>
+      </w:r>
+      <w:proofErr w:type="spellEnd"/>
+      <w:r>
+        <w:t xml:space="preserve"> and </w:t>
+      </w:r>
+      <w:proofErr w:type="spellStart"/>
+      <w:r>
+        <w:t>allows</w:t>
+      </w:r>
+      <w:proofErr w:type="spellEnd"/>
+      <w:r>
+        <w:t xml:space="preserve"> </w:t>
+      </w:r>
+      <w:proofErr w:type="spellStart"/>
+      <w:r>
+        <w:t>filtering</w:t>
+      </w:r>
+      <w:proofErr w:type="spellEnd"/>
+      <w:r>
+        <w:t xml:space="preserve"> a </w:t>
+      </w:r>
+      <w:proofErr w:type="spellStart"/>
+      <w:r>
+        <w:t>very</w:t>
+      </w:r>
+      <w:proofErr w:type="spellEnd"/>
+      <w:r>
+        <w:t xml:space="preserve"> large </w:t>
+      </w:r>
+      <w:proofErr w:type="spellStart"/>
+      <w:r>
+        <w:t>number</w:t>
+      </w:r>
+      <w:proofErr w:type="spellEnd"/>
+      <w:r>
+        <w:t xml:space="preserve"> of </w:t>
+      </w:r>
+      <w:proofErr w:type="spellStart"/>
+      <w:r>
+        <w:t>users</w:t>
+      </w:r>
+      <w:proofErr w:type="spellEnd"/>
+      <w:r>
+        <w:t xml:space="preserve"> on the server </w:t>
+      </w:r>
+      <w:proofErr w:type="spellStart"/>
+      <w:r>
+        <w:t>side</w:t>
+      </w:r>
+      <w:proofErr w:type="spellEnd"/>
+      <w:r>
+        <w:t>.</w:t>
+      </w:r>
+    </w:p>
+    <w:p>
+      <w:r>
+        <w:t xml:space="preserve">The second axis </w:t>
+      </w:r>
+      <w:proofErr w:type="spellStart"/>
+      <w:r>
+        <w:t>brings</w:t>
+      </w:r>
+      <w:proofErr w:type="spellEnd"/>
+      <w:r>
+        <w:t xml:space="preserve"> </w:t>
+      </w:r>
+      <w:proofErr w:type="spellStart"/>
+      <w:r>
+        <w:t>together</w:t>
+      </w:r>
+      <w:proofErr w:type="spellEnd"/>
+      <w:r>
+        <w:t xml:space="preserve">, </w:t>
+      </w:r>
+      <w:proofErr w:type="spellStart"/>
+      <w:r>
+        <w:t>this</w:t>
+      </w:r>
+      <w:proofErr w:type="spellEnd"/>
+      <w:r>
+        <w:t xml:space="preserve"> time in </w:t>
+      </w:r>
+      <w:proofErr w:type="spellStart"/>
+      <w:r>
+        <w:t>front-end</w:t>
+      </w:r>
+      <w:proofErr w:type="spellEnd"/>
+      <w:r>
+        <w:t xml:space="preserve">, </w:t>
+      </w:r>
+      <w:proofErr w:type="spellStart"/>
+      <w:r>
+        <w:t>users</w:t>
+      </w:r>
+      <w:proofErr w:type="spellEnd"/>
+      <w:r>
+        <w:t xml:space="preserve"> </w:t>
+      </w:r>
+      <w:proofErr w:type="spellStart"/>
+      <w:r>
+        <w:t>with</w:t>
+      </w:r>
+      <w:proofErr w:type="spellEnd"/>
+      <w:r>
+        <w:t xml:space="preserve"> the </w:t>
+      </w:r>
+      <w:proofErr w:type="spellStart"/>
+      <w:r>
+        <w:t>same</w:t>
+      </w:r>
+      <w:proofErr w:type="spellEnd"/>
+      <w:r>
+        <w:t xml:space="preserve"> hobbies or </w:t>
+      </w:r>
+      <w:proofErr w:type="spellStart"/>
+      <w:r>
+        <w:t>interests</w:t>
+      </w:r>
+      <w:proofErr w:type="spellEnd"/>
+      <w:r>
+        <w:t>.</w:t>
+      </w:r>
+    </w:p>
+    <w:p>
+      <w:r>
+        <w:t xml:space="preserve">This application </w:t>
+      </w:r>
+      <w:proofErr w:type="spellStart"/>
+      <w:r>
+        <w:t>allows</w:t>
+      </w:r>
+      <w:proofErr w:type="spellEnd"/>
+      <w:r>
+        <w:t xml:space="preserve"> to </w:t>
+      </w:r>
+      <w:proofErr w:type="spellStart"/>
+      <w:r>
+        <w:t>make</w:t>
+      </w:r>
+      <w:proofErr w:type="spellEnd"/>
+      <w:r>
+        <w:t xml:space="preserve"> a </w:t>
+      </w:r>
+      <w:proofErr w:type="spellStart"/>
+      <w:r>
+        <w:t>precise</w:t>
+      </w:r>
+      <w:proofErr w:type="spellEnd"/>
+      <w:r>
+        <w:t xml:space="preserve"> </w:t>
+      </w:r>
+      <w:proofErr w:type="spellStart"/>
+      <w:r>
+        <w:t>selection</w:t>
+      </w:r>
+      <w:proofErr w:type="spellEnd"/>
+      <w:r>
+        <w:t xml:space="preserve">, </w:t>
+      </w:r>
+      <w:proofErr w:type="spellStart"/>
+      <w:r>
+        <w:t>which</w:t>
+      </w:r>
+      <w:proofErr w:type="spellEnd"/>
+      <w:r>
+        <w:t xml:space="preserve"> </w:t>
+      </w:r>
+      <w:proofErr w:type="spellStart"/>
+      <w:r>
+        <w:t>offers</w:t>
+      </w:r>
+      <w:proofErr w:type="spellEnd"/>
+      <w:r>
+        <w:t xml:space="preserve"> the user </w:t>
+      </w:r>
+      <w:proofErr w:type="gramStart"/>
+      <w:r>
+        <w:t>a</w:t>
+      </w:r>
+      <w:proofErr w:type="gramEnd"/>
+      <w:r>
+        <w:t xml:space="preserve"> panel of people </w:t>
+      </w:r>
+      <w:proofErr w:type="spellStart"/>
+      <w:r>
+        <w:t>corresponding</w:t>
+      </w:r>
+      <w:proofErr w:type="spellEnd"/>
+      <w:r>
+        <w:t xml:space="preserve"> to the </w:t>
+      </w:r>
+      <w:proofErr w:type="spellStart"/>
+      <w:r>
+        <w:t>desired</w:t>
+      </w:r>
+      <w:proofErr w:type="spellEnd"/>
+      <w:r>
+        <w:t xml:space="preserve"> </w:t>
+      </w:r>
+      <w:proofErr w:type="spellStart"/>
+      <w:r>
+        <w:t>criteria</w:t>
+      </w:r>
+      <w:proofErr w:type="spellEnd"/>
+      <w:r>
+        <w:t xml:space="preserve">, to manage </w:t>
+      </w:r>
+      <w:proofErr w:type="spellStart"/>
+      <w:r>
+        <w:t>his</w:t>
+      </w:r>
+      <w:proofErr w:type="spellEnd"/>
+      <w:r>
+        <w:t xml:space="preserve"> contacts, and to </w:t>
+      </w:r>
+      <w:proofErr w:type="spellStart"/>
+      <w:r>
+        <w:t>interact</w:t>
+      </w:r>
+      <w:proofErr w:type="spellEnd"/>
+      <w:r>
+        <w:t xml:space="preserve"> </w:t>
+      </w:r>
+      <w:proofErr w:type="spellStart"/>
+      <w:r>
+        <w:t>with</w:t>
+      </w:r>
+      <w:proofErr w:type="spellEnd"/>
+      <w:r>
+        <w:t xml:space="preserve"> </w:t>
+      </w:r>
+      <w:proofErr w:type="spellStart"/>
+      <w:r>
+        <w:t>them</w:t>
+      </w:r>
+      <w:proofErr w:type="spellEnd"/>
+      <w:r>
+        <w:t xml:space="preserve"> by instant messaging.</w:t>
+      </w:r>
+    </w:p>
+    <w:p>
       <w:pPr>
         <w:rPr>
-          <w:rStyle w:val="hgkelc"/>
+          <w:u w:val="single"/>
         </w:rPr>
       </w:pPr>
+    </w:p>
+    <w:p>
+      <w:pPr>
+        <w:rPr>
+          <w:u w:val="single"/>
+        </w:rPr>
+      </w:pPr>
+      <w:r>
+        <w:rPr>
+          <w:u w:val="single"/>
+        </w:rPr>
+        <w:t>LA MAISON DU LAC</w:t>
+      </w:r>
+    </w:p>
+    <w:p>
+      <w:r>
+        <w:t xml:space="preserve">Catégorie : Site </w:t>
+      </w:r>
+      <w:r>
+        <w:t>Web</w:t>
+      </w:r>
+      <w:r>
+        <w:t xml:space="preserve"> / </w:t>
+      </w:r>
+      <w:proofErr w:type="spellStart"/>
+      <w:r>
+        <w:t>Website</w:t>
+      </w:r>
+      <w:proofErr w:type="spellEnd"/>
+    </w:p>
+    <w:p>
+      <w:r>
+        <w:t>Année : 2023</w:t>
+      </w:r>
+    </w:p>
+    <w:p>
+      <w:r>
+        <w:t>Client : Propriétaire de l’établissement</w:t>
+      </w:r>
+    </w:p>
+    <w:p>
+      <w:r>
+        <w:t xml:space="preserve">Front end : </w:t>
+      </w:r>
+      <w:proofErr w:type="spellStart"/>
+      <w:r>
+        <w:t>React</w:t>
+      </w:r>
+      <w:proofErr w:type="spellEnd"/>
+      <w:r>
+        <w:t xml:space="preserve"> / Node.js / </w:t>
+      </w:r>
+      <w:proofErr w:type="spellStart"/>
+      <w:r>
+        <w:t>Scss</w:t>
+      </w:r>
+      <w:proofErr w:type="spellEnd"/>
+    </w:p>
+    <w:p>
+      <w:r>
+        <w:t>Back end : Express.js</w:t>
+      </w:r>
+    </w:p>
+    <w:p>
+      <w:r>
+        <w:t xml:space="preserve">SGBD : </w:t>
+      </w:r>
+      <w:proofErr w:type="spellStart"/>
+      <w:r>
+        <w:t>MySql</w:t>
+      </w:r>
+      <w:proofErr w:type="spellEnd"/>
+    </w:p>
+    <w:p>
+      <w:r>
+        <w:t>French</w:t>
+      </w:r>
+      <w:r>
+        <w:t> :</w:t>
+      </w:r>
+    </w:p>
+    <w:p>
+      <w:r>
+        <w:t xml:space="preserve">Ce site créé à React.js a pour but de présenter l’établissement </w:t>
+      </w:r>
+      <w:r>
+        <w:t xml:space="preserve">de chambres d’hôtes </w:t>
+      </w:r>
+      <w:r>
+        <w:t xml:space="preserve">"La Maison du Lac", situé près de Limoges dans le département de Haute-Vienne (87), </w:t>
+      </w:r>
+      <w:r>
+        <w:t xml:space="preserve">en </w:t>
+      </w:r>
+      <w:r>
+        <w:t>France.</w:t>
+      </w:r>
+    </w:p>
+    <w:p>
+      <w:r>
+        <w:t>Sur la page d’accueil, il présente une description de l’établissement et des différents hébergements</w:t>
+      </w:r>
+      <w:r>
+        <w:t xml:space="preserve"> proposés</w:t>
+      </w:r>
+      <w:r>
+        <w:t>, avec quelques images pour illustrer les lieux.</w:t>
+      </w:r>
+    </w:p>
+    <w:p>
+      <w:r>
+        <w:t xml:space="preserve">Il propose également les différentes formules </w:t>
+      </w:r>
+      <w:r>
+        <w:t>disponibles</w:t>
+      </w:r>
+      <w:r>
+        <w:t xml:space="preserve"> avec une description de chacune d’entre elles, ainsi que les tarifs et les services optionnels.</w:t>
+      </w:r>
+    </w:p>
+    <w:p>
+      <w:r>
+        <w:t xml:space="preserve">Une page </w:t>
+      </w:r>
+      <w:r>
+        <w:t>« C</w:t>
+      </w:r>
+      <w:r>
+        <w:t>ontact</w:t>
+      </w:r>
+      <w:r>
+        <w:t> »</w:t>
+      </w:r>
+      <w:r>
+        <w:t xml:space="preserve"> avec une carte Google </w:t>
+      </w:r>
+      <w:proofErr w:type="spellStart"/>
+      <w:r>
+        <w:t>Maps</w:t>
+      </w:r>
+      <w:proofErr w:type="spellEnd"/>
+      <w:r>
+        <w:t xml:space="preserve"> permet de localiser l’emplacement précis, de trouver le meilleur itinéraire, ou même d’envoyer un courriel au propriétaire de l’établissement.</w:t>
+      </w:r>
+    </w:p>
+    <w:p>
+      <w:r>
+        <w:t>Au bas de la page</w:t>
+      </w:r>
+      <w:r>
+        <w:t xml:space="preserve"> se trouve</w:t>
+      </w:r>
+      <w:r>
+        <w:t xml:space="preserve"> les différents liens vers toutes les pages Web externes, comme Facebook, Booking.com ou même AirBnB.com.</w:t>
+      </w:r>
+    </w:p>
+    <w:p>
+      <w:pPr>
+        <w:rPr>
+          <w:rStyle w:val="hgkelc"/>
+        </w:rPr>
+      </w:pPr>
+      <w:r>
+        <w:rPr>
+          <w:rStyle w:val="hgkelc"/>
+        </w:rPr>
+        <w:t xml:space="preserve">Lien vers le site : </w:t>
+      </w:r>
+      <w:r>
+        <w:rPr>
+          <w:rStyle w:val="hgkelc"/>
+        </w:rPr>
+        <w:t>https://lamaisondulac87.fr/</w:t>
+      </w:r>
+      <w:r>
+        <w:rPr>
+          <w:rStyle w:val="hgkelc"/>
+        </w:rPr>
+        <w:t xml:space="preserve"> </w:t>
+      </w:r>
+    </w:p>
+    <w:p>
+      <w:pPr>
+        <w:rPr>
+          <w:rStyle w:val="hgkelc"/>
+        </w:rPr>
+      </w:pPr>
+      <w:r>
+        <w:rPr>
+          <w:rStyle w:val="hgkelc"/>
+        </w:rPr>
+        <w:t>English :</w:t>
+      </w:r>
+    </w:p>
+    <w:p>
+      <w:pPr>
+        <w:rPr>
+          <w:rStyle w:val="hgkelc"/>
+        </w:rPr>
+      </w:pPr>
+      <w:r>
+        <w:rPr>
+          <w:rStyle w:val="hgkelc"/>
+        </w:rPr>
+        <w:t xml:space="preserve">This site </w:t>
+      </w:r>
+      <w:proofErr w:type="spellStart"/>
+      <w:r>
+        <w:rPr>
+          <w:rStyle w:val="hgkelc"/>
+        </w:rPr>
+        <w:t>created</w:t>
+      </w:r>
+      <w:proofErr w:type="spellEnd"/>
+      <w:r>
+        <w:rPr>
+          <w:rStyle w:val="hgkelc"/>
+        </w:rPr>
+        <w:t xml:space="preserve"> in React.js </w:t>
+      </w:r>
+      <w:proofErr w:type="spellStart"/>
+      <w:r>
+        <w:rPr>
+          <w:rStyle w:val="hgkelc"/>
+        </w:rPr>
+        <w:t>aims</w:t>
+      </w:r>
+      <w:proofErr w:type="spellEnd"/>
+      <w:r>
+        <w:rPr>
+          <w:rStyle w:val="hgkelc"/>
+        </w:rPr>
+        <w:t xml:space="preserve"> to </w:t>
+      </w:r>
+      <w:proofErr w:type="spellStart"/>
+      <w:r>
+        <w:rPr>
+          <w:rStyle w:val="hgkelc"/>
+        </w:rPr>
+        <w:t>present</w:t>
+      </w:r>
+      <w:proofErr w:type="spellEnd"/>
+      <w:r>
+        <w:rPr>
+          <w:rStyle w:val="hgkelc"/>
+        </w:rPr>
+        <w:t xml:space="preserve"> the establishment of </w:t>
+      </w:r>
+      <w:proofErr w:type="spellStart"/>
+      <w:r>
+        <w:rPr>
+          <w:rStyle w:val="hgkelc"/>
+        </w:rPr>
+        <w:t>guest</w:t>
+      </w:r>
+      <w:proofErr w:type="spellEnd"/>
+      <w:r>
+        <w:rPr>
+          <w:rStyle w:val="hgkelc"/>
+        </w:rPr>
+        <w:t xml:space="preserve"> </w:t>
+      </w:r>
+      <w:proofErr w:type="spellStart"/>
+      <w:r>
+        <w:rPr>
+          <w:rStyle w:val="hgkelc"/>
+        </w:rPr>
+        <w:t>houses</w:t>
+      </w:r>
+      <w:proofErr w:type="spellEnd"/>
+      <w:r>
+        <w:rPr>
+          <w:rStyle w:val="hgkelc"/>
+        </w:rPr>
+        <w:t xml:space="preserve"> "La Maison du Lac", </w:t>
+      </w:r>
+      <w:proofErr w:type="spellStart"/>
+      <w:r>
+        <w:rPr>
+          <w:rStyle w:val="hgkelc"/>
+        </w:rPr>
+        <w:t>located</w:t>
+      </w:r>
+      <w:proofErr w:type="spellEnd"/>
+      <w:r>
+        <w:rPr>
+          <w:rStyle w:val="hgkelc"/>
+        </w:rPr>
+        <w:t xml:space="preserve"> </w:t>
+      </w:r>
+      <w:proofErr w:type="spellStart"/>
+      <w:r>
+        <w:rPr>
+          <w:rStyle w:val="hgkelc"/>
+        </w:rPr>
+        <w:t>near</w:t>
+      </w:r>
+      <w:proofErr w:type="spellEnd"/>
+      <w:r>
+        <w:rPr>
+          <w:rStyle w:val="hgkelc"/>
+        </w:rPr>
+        <w:t xml:space="preserve"> Limoges in the </w:t>
+      </w:r>
+      <w:proofErr w:type="spellStart"/>
+      <w:r>
+        <w:rPr>
+          <w:rStyle w:val="hgkelc"/>
+        </w:rPr>
+        <w:t>department</w:t>
+      </w:r>
+      <w:proofErr w:type="spellEnd"/>
+      <w:r>
+        <w:rPr>
+          <w:rStyle w:val="hgkelc"/>
+        </w:rPr>
+        <w:t xml:space="preserve"> of Haute-Vienne (87), in France.</w:t>
+      </w:r>
+    </w:p>
+    <w:p>
+      <w:pPr>
+        <w:rPr>
+          <w:rStyle w:val="hgkelc"/>
+        </w:rPr>
+      </w:pPr>
+      <w:r>
+        <w:rPr>
+          <w:rStyle w:val="hgkelc"/>
+        </w:rPr>
+        <w:lastRenderedPageBreak/>
+        <w:t xml:space="preserve">On the </w:t>
+      </w:r>
+      <w:proofErr w:type="spellStart"/>
+      <w:r>
+        <w:rPr>
+          <w:rStyle w:val="hgkelc"/>
+        </w:rPr>
+        <w:t>homepage</w:t>
+      </w:r>
+      <w:proofErr w:type="spellEnd"/>
+      <w:r>
+        <w:rPr>
+          <w:rStyle w:val="hgkelc"/>
+        </w:rPr>
+        <w:t xml:space="preserve">, </w:t>
+      </w:r>
+      <w:proofErr w:type="spellStart"/>
+      <w:r>
+        <w:rPr>
+          <w:rStyle w:val="hgkelc"/>
+        </w:rPr>
+        <w:t>it</w:t>
+      </w:r>
+      <w:proofErr w:type="spellEnd"/>
+      <w:r>
+        <w:rPr>
+          <w:rStyle w:val="hgkelc"/>
+        </w:rPr>
+        <w:t xml:space="preserve"> </w:t>
+      </w:r>
+      <w:proofErr w:type="spellStart"/>
+      <w:r>
+        <w:rPr>
+          <w:rStyle w:val="hgkelc"/>
+        </w:rPr>
+        <w:t>presents</w:t>
+      </w:r>
+      <w:proofErr w:type="spellEnd"/>
+      <w:r>
+        <w:rPr>
+          <w:rStyle w:val="hgkelc"/>
+        </w:rPr>
+        <w:t xml:space="preserve"> a description of the establishment and the </w:t>
+      </w:r>
+      <w:proofErr w:type="spellStart"/>
+      <w:r>
+        <w:rPr>
+          <w:rStyle w:val="hgkelc"/>
+        </w:rPr>
+        <w:t>different</w:t>
+      </w:r>
+      <w:proofErr w:type="spellEnd"/>
+      <w:r>
+        <w:rPr>
+          <w:rStyle w:val="hgkelc"/>
+        </w:rPr>
+        <w:t xml:space="preserve"> accommodation </w:t>
+      </w:r>
+      <w:proofErr w:type="spellStart"/>
+      <w:r>
+        <w:rPr>
+          <w:rStyle w:val="hgkelc"/>
+        </w:rPr>
+        <w:t>offered</w:t>
+      </w:r>
+      <w:proofErr w:type="spellEnd"/>
+      <w:r>
+        <w:rPr>
+          <w:rStyle w:val="hgkelc"/>
+        </w:rPr>
+        <w:t xml:space="preserve">, </w:t>
+      </w:r>
+      <w:proofErr w:type="spellStart"/>
+      <w:r>
+        <w:rPr>
+          <w:rStyle w:val="hgkelc"/>
+        </w:rPr>
+        <w:t>with</w:t>
+      </w:r>
+      <w:proofErr w:type="spellEnd"/>
+      <w:r>
+        <w:rPr>
+          <w:rStyle w:val="hgkelc"/>
+        </w:rPr>
+        <w:t xml:space="preserve"> </w:t>
+      </w:r>
+      <w:proofErr w:type="spellStart"/>
+      <w:r>
+        <w:rPr>
+          <w:rStyle w:val="hgkelc"/>
+        </w:rPr>
+        <w:t>some</w:t>
+      </w:r>
+      <w:proofErr w:type="spellEnd"/>
+      <w:r>
+        <w:rPr>
+          <w:rStyle w:val="hgkelc"/>
+        </w:rPr>
+        <w:t xml:space="preserve"> images to </w:t>
+      </w:r>
+      <w:proofErr w:type="spellStart"/>
+      <w:r>
+        <w:rPr>
+          <w:rStyle w:val="hgkelc"/>
+        </w:rPr>
+        <w:t>illustrate</w:t>
+      </w:r>
+      <w:proofErr w:type="spellEnd"/>
+      <w:r>
+        <w:rPr>
+          <w:rStyle w:val="hgkelc"/>
+        </w:rPr>
+        <w:t xml:space="preserve"> the places.</w:t>
+      </w:r>
+    </w:p>
+    <w:p>
+      <w:pPr>
+        <w:rPr>
+          <w:rStyle w:val="hgkelc"/>
+        </w:rPr>
+      </w:pPr>
+      <w:r>
+        <w:rPr>
+          <w:rStyle w:val="hgkelc"/>
+        </w:rPr>
+        <w:t xml:space="preserve">It </w:t>
+      </w:r>
+      <w:proofErr w:type="spellStart"/>
+      <w:r>
+        <w:rPr>
+          <w:rStyle w:val="hgkelc"/>
+        </w:rPr>
+        <w:t>also</w:t>
+      </w:r>
+      <w:proofErr w:type="spellEnd"/>
+      <w:r>
+        <w:rPr>
+          <w:rStyle w:val="hgkelc"/>
+        </w:rPr>
+        <w:t xml:space="preserve"> </w:t>
+      </w:r>
+      <w:proofErr w:type="spellStart"/>
+      <w:r>
+        <w:rPr>
+          <w:rStyle w:val="hgkelc"/>
+        </w:rPr>
+        <w:t>offers</w:t>
+      </w:r>
+      <w:proofErr w:type="spellEnd"/>
+      <w:r>
+        <w:rPr>
+          <w:rStyle w:val="hgkelc"/>
+        </w:rPr>
+        <w:t xml:space="preserve"> the </w:t>
+      </w:r>
+      <w:proofErr w:type="spellStart"/>
+      <w:r>
+        <w:rPr>
+          <w:rStyle w:val="hgkelc"/>
+        </w:rPr>
+        <w:t>various</w:t>
+      </w:r>
+      <w:proofErr w:type="spellEnd"/>
+      <w:r>
+        <w:rPr>
+          <w:rStyle w:val="hgkelc"/>
+        </w:rPr>
+        <w:t xml:space="preserve"> formulas </w:t>
+      </w:r>
+      <w:proofErr w:type="spellStart"/>
+      <w:r>
+        <w:rPr>
+          <w:rStyle w:val="hgkelc"/>
+        </w:rPr>
+        <w:t>available</w:t>
+      </w:r>
+      <w:proofErr w:type="spellEnd"/>
+      <w:r>
+        <w:rPr>
+          <w:rStyle w:val="hgkelc"/>
+        </w:rPr>
+        <w:t xml:space="preserve"> </w:t>
+      </w:r>
+      <w:proofErr w:type="spellStart"/>
+      <w:r>
+        <w:rPr>
+          <w:rStyle w:val="hgkelc"/>
+        </w:rPr>
+        <w:t>with</w:t>
+      </w:r>
+      <w:proofErr w:type="spellEnd"/>
+      <w:r>
+        <w:rPr>
+          <w:rStyle w:val="hgkelc"/>
+        </w:rPr>
+        <w:t xml:space="preserve"> a description of </w:t>
+      </w:r>
+      <w:proofErr w:type="spellStart"/>
+      <w:r>
+        <w:rPr>
+          <w:rStyle w:val="hgkelc"/>
+        </w:rPr>
+        <w:t>each</w:t>
+      </w:r>
+      <w:proofErr w:type="spellEnd"/>
+      <w:r>
+        <w:rPr>
+          <w:rStyle w:val="hgkelc"/>
+        </w:rPr>
+        <w:t xml:space="preserve"> of </w:t>
+      </w:r>
+      <w:proofErr w:type="spellStart"/>
+      <w:r>
+        <w:rPr>
+          <w:rStyle w:val="hgkelc"/>
+        </w:rPr>
+        <w:t>them</w:t>
+      </w:r>
+      <w:proofErr w:type="spellEnd"/>
+      <w:r>
+        <w:rPr>
+          <w:rStyle w:val="hgkelc"/>
+        </w:rPr>
+        <w:t xml:space="preserve">, as </w:t>
+      </w:r>
+      <w:proofErr w:type="spellStart"/>
+      <w:r>
+        <w:rPr>
+          <w:rStyle w:val="hgkelc"/>
+        </w:rPr>
+        <w:t>well</w:t>
+      </w:r>
+      <w:proofErr w:type="spellEnd"/>
+      <w:r>
+        <w:rPr>
+          <w:rStyle w:val="hgkelc"/>
+        </w:rPr>
+        <w:t xml:space="preserve"> as rates and </w:t>
+      </w:r>
+      <w:proofErr w:type="spellStart"/>
+      <w:r>
+        <w:rPr>
+          <w:rStyle w:val="hgkelc"/>
+        </w:rPr>
+        <w:t>optional</w:t>
+      </w:r>
+      <w:proofErr w:type="spellEnd"/>
+      <w:r>
+        <w:rPr>
+          <w:rStyle w:val="hgkelc"/>
+        </w:rPr>
+        <w:t xml:space="preserve"> services.</w:t>
+      </w:r>
+    </w:p>
+    <w:p>
+      <w:pPr>
+        <w:rPr>
+          <w:rStyle w:val="hgkelc"/>
+        </w:rPr>
+      </w:pPr>
+      <w:r>
+        <w:rPr>
+          <w:rStyle w:val="hgkelc"/>
+        </w:rPr>
+        <w:t xml:space="preserve">A “Contact” page </w:t>
+      </w:r>
+      <w:proofErr w:type="spellStart"/>
+      <w:r>
+        <w:rPr>
+          <w:rStyle w:val="hgkelc"/>
+        </w:rPr>
+        <w:t>with</w:t>
+      </w:r>
+      <w:proofErr w:type="spellEnd"/>
+      <w:r>
+        <w:rPr>
+          <w:rStyle w:val="hgkelc"/>
+        </w:rPr>
+        <w:t xml:space="preserve"> a Google </w:t>
+      </w:r>
+      <w:proofErr w:type="spellStart"/>
+      <w:r>
+        <w:rPr>
+          <w:rStyle w:val="hgkelc"/>
+        </w:rPr>
+        <w:t>Maps</w:t>
+      </w:r>
+      <w:proofErr w:type="spellEnd"/>
+      <w:r>
+        <w:rPr>
+          <w:rStyle w:val="hgkelc"/>
+        </w:rPr>
+        <w:t xml:space="preserve"> </w:t>
+      </w:r>
+      <w:proofErr w:type="spellStart"/>
+      <w:r>
+        <w:rPr>
+          <w:rStyle w:val="hgkelc"/>
+        </w:rPr>
+        <w:t>map</w:t>
+      </w:r>
+      <w:proofErr w:type="spellEnd"/>
+      <w:r>
+        <w:rPr>
+          <w:rStyle w:val="hgkelc"/>
+        </w:rPr>
+        <w:t xml:space="preserve"> </w:t>
+      </w:r>
+      <w:proofErr w:type="spellStart"/>
+      <w:r>
+        <w:rPr>
+          <w:rStyle w:val="hgkelc"/>
+        </w:rPr>
+        <w:t>allows</w:t>
+      </w:r>
+      <w:proofErr w:type="spellEnd"/>
+      <w:r>
+        <w:rPr>
+          <w:rStyle w:val="hgkelc"/>
+        </w:rPr>
+        <w:t xml:space="preserve"> </w:t>
+      </w:r>
+      <w:proofErr w:type="spellStart"/>
+      <w:r>
+        <w:rPr>
+          <w:rStyle w:val="hgkelc"/>
+        </w:rPr>
+        <w:t>you</w:t>
+      </w:r>
+      <w:proofErr w:type="spellEnd"/>
+      <w:r>
+        <w:rPr>
+          <w:rStyle w:val="hgkelc"/>
+        </w:rPr>
+        <w:t xml:space="preserve"> to </w:t>
+      </w:r>
+      <w:proofErr w:type="spellStart"/>
+      <w:r>
+        <w:rPr>
+          <w:rStyle w:val="hgkelc"/>
+        </w:rPr>
+        <w:t>locate</w:t>
+      </w:r>
+      <w:proofErr w:type="spellEnd"/>
+      <w:r>
+        <w:rPr>
+          <w:rStyle w:val="hgkelc"/>
+        </w:rPr>
+        <w:t xml:space="preserve"> the exact location, </w:t>
+      </w:r>
+      <w:proofErr w:type="spellStart"/>
+      <w:r>
+        <w:rPr>
+          <w:rStyle w:val="hgkelc"/>
+        </w:rPr>
+        <w:t>find</w:t>
+      </w:r>
+      <w:proofErr w:type="spellEnd"/>
+      <w:r>
+        <w:rPr>
+          <w:rStyle w:val="hgkelc"/>
+        </w:rPr>
+        <w:t xml:space="preserve"> the best route, or </w:t>
+      </w:r>
+      <w:proofErr w:type="spellStart"/>
+      <w:r>
+        <w:rPr>
+          <w:rStyle w:val="hgkelc"/>
+        </w:rPr>
+        <w:t>even</w:t>
+      </w:r>
+      <w:proofErr w:type="spellEnd"/>
+      <w:r>
+        <w:rPr>
+          <w:rStyle w:val="hgkelc"/>
+        </w:rPr>
+        <w:t xml:space="preserve"> </w:t>
+      </w:r>
+      <w:proofErr w:type="spellStart"/>
+      <w:r>
+        <w:rPr>
+          <w:rStyle w:val="hgkelc"/>
+        </w:rPr>
+        <w:t>send</w:t>
+      </w:r>
+      <w:proofErr w:type="spellEnd"/>
+      <w:r>
+        <w:rPr>
+          <w:rStyle w:val="hgkelc"/>
+        </w:rPr>
+        <w:t xml:space="preserve"> an email to the </w:t>
+      </w:r>
+      <w:proofErr w:type="spellStart"/>
+      <w:r>
+        <w:rPr>
+          <w:rStyle w:val="hgkelc"/>
+        </w:rPr>
+        <w:t>property</w:t>
+      </w:r>
+      <w:proofErr w:type="spellEnd"/>
+      <w:r>
+        <w:rPr>
+          <w:rStyle w:val="hgkelc"/>
+        </w:rPr>
+        <w:t xml:space="preserve"> </w:t>
+      </w:r>
+      <w:proofErr w:type="spellStart"/>
+      <w:r>
+        <w:rPr>
+          <w:rStyle w:val="hgkelc"/>
+        </w:rPr>
+        <w:t>owner</w:t>
+      </w:r>
+      <w:proofErr w:type="spellEnd"/>
+      <w:r>
+        <w:rPr>
+          <w:rStyle w:val="hgkelc"/>
+        </w:rPr>
+        <w:t>.</w:t>
+      </w:r>
+    </w:p>
+    <w:p>
+      <w:pPr>
+        <w:rPr>
+          <w:rStyle w:val="hgkelc"/>
+        </w:rPr>
+      </w:pPr>
+      <w:r>
+        <w:rPr>
+          <w:rStyle w:val="hgkelc"/>
+        </w:rPr>
+        <w:t xml:space="preserve">At the </w:t>
+      </w:r>
+      <w:proofErr w:type="spellStart"/>
+      <w:r>
+        <w:rPr>
+          <w:rStyle w:val="hgkelc"/>
+        </w:rPr>
+        <w:t>bottom</w:t>
+      </w:r>
+      <w:proofErr w:type="spellEnd"/>
+      <w:r>
+        <w:rPr>
+          <w:rStyle w:val="hgkelc"/>
+        </w:rPr>
+        <w:t xml:space="preserve"> of the page are the </w:t>
+      </w:r>
+      <w:proofErr w:type="spellStart"/>
+      <w:r>
+        <w:rPr>
+          <w:rStyle w:val="hgkelc"/>
+        </w:rPr>
+        <w:t>various</w:t>
+      </w:r>
+      <w:proofErr w:type="spellEnd"/>
+      <w:r>
+        <w:rPr>
+          <w:rStyle w:val="hgkelc"/>
+        </w:rPr>
+        <w:t xml:space="preserve"> links to all </w:t>
+      </w:r>
+      <w:proofErr w:type="spellStart"/>
+      <w:r>
+        <w:rPr>
+          <w:rStyle w:val="hgkelc"/>
+        </w:rPr>
+        <w:t>external</w:t>
+      </w:r>
+      <w:proofErr w:type="spellEnd"/>
+      <w:r>
+        <w:rPr>
+          <w:rStyle w:val="hgkelc"/>
+        </w:rPr>
+        <w:t xml:space="preserve"> web pages, </w:t>
+      </w:r>
+      <w:proofErr w:type="spellStart"/>
+      <w:r>
+        <w:rPr>
+          <w:rStyle w:val="hgkelc"/>
+        </w:rPr>
+        <w:t>such</w:t>
+      </w:r>
+      <w:proofErr w:type="spellEnd"/>
+      <w:r>
+        <w:rPr>
+          <w:rStyle w:val="hgkelc"/>
+        </w:rPr>
+        <w:t xml:space="preserve"> as Facebook, Booking.com or </w:t>
+      </w:r>
+      <w:proofErr w:type="spellStart"/>
+      <w:r>
+        <w:rPr>
+          <w:rStyle w:val="hgkelc"/>
+        </w:rPr>
+        <w:t>even</w:t>
+      </w:r>
+      <w:proofErr w:type="spellEnd"/>
+      <w:r>
+        <w:rPr>
+          <w:rStyle w:val="hgkelc"/>
+        </w:rPr>
+        <w:t xml:space="preserve"> AirBnB.com.</w:t>
+      </w:r>
+    </w:p>
+    <w:p>
+      <w:pPr>
+        <w:rPr>
+          <w:rStyle w:val="hgkelc"/>
+        </w:rPr>
+      </w:pPr>
+    </w:p>
+    <w:p>
+      <w:pPr>
+        <w:rPr>
+          <w:rStyle w:val="hgkelc"/>
+          <w:u w:val="single"/>
+        </w:rPr>
+      </w:pPr>
+      <w:r>
+        <w:rPr>
+          <w:rStyle w:val="hgkelc"/>
+          <w:u w:val="single"/>
+        </w:rPr>
+        <w:t>SEVA</w:t>
+      </w:r>
+    </w:p>
+    <w:p>
+      <w:pPr>
+        <w:rPr>
+          <w:rStyle w:val="hgkelc"/>
+        </w:rPr>
+      </w:pPr>
+      <w:r>
+        <w:rPr>
+          <w:rStyle w:val="hgkelc"/>
+        </w:rPr>
+        <w:t>French :</w:t>
+      </w:r>
+    </w:p>
+    <w:p>
+      <w:pPr>
+        <w:rPr>
+          <w:rStyle w:val="hgkelc"/>
+        </w:rPr>
+      </w:pPr>
       <w:r>
         <w:rPr>
           <w:rStyle w:val="hgkelc"/>
@@ -3382,6 +3685,7 @@
         <w:rPr>
           <w:rStyle w:val="hgkelc"/>
         </w:rPr>
+        <w:lastRenderedPageBreak/>
         <w:t xml:space="preserve">Le programme étant intégré sur </w:t>
       </w:r>
       <w:r>
@@ -3797,7 +4101,6 @@
         <w:rPr>
           <w:rStyle w:val="hgkelc"/>
         </w:rPr>
-        <w:lastRenderedPageBreak/>
         <w:t>French :</w:t>
       </w:r>
     </w:p>

</xml_diff>